<commit_message>
Changes Done successfully. - Commented GitLatch Commit @ 2022-12-28-7-39-20-490
</commit_message>
<xml_diff>
--- a/Test446.docx
+++ b/Test446.docx
@@ -4,7 +4,15 @@
   <w:body>
     <w:p>
       <w:r>
-        <w:t>This is the test adddin.</w:t>
+        <w:t xml:space="preserve">This is the test </w:t>
+      </w:r>
+      <w:proofErr w:type="spellStart"/>
+      <w:r>
+        <w:t>adddin</w:t>
+      </w:r>
+      <w:proofErr w:type="spellEnd"/>
+      <w:r>
+        <w:t>.</w:t>
       </w:r>
     </w:p>
     <w:sectPr>
@@ -716,7 +724,7 @@
 </file>
 
 <file path=word/webextensions/webextension1.xml><?xml version="1.0" encoding="utf-8"?>
-<we:webextension xmlns:we="http://schemas.microsoft.com/office/webextensions/webextension/2010/11" id="{87C8F84E-13A6-47BE-8FA8-D223D2128DA4}">
+<we:webextension xmlns:we="http://schemas.microsoft.com/office/webextensions/webextension/2010/11" id="{058C4D48-53FF-443D-AF4D-B9D5B6A86FCB}">
   <we:reference id="0115cf6a-3048-47ca-abd1-7248654a3b50" version="1.0.0.0" store="developer" storeType="Registry"/>
   <we:alternateReferences/>
   <we:properties>

</xml_diff>

<commit_message>
Changes sucessfully. - Commented GitLatch Commit @ 2023-1-17-12-26-20-371
</commit_message>
<xml_diff>
--- a/Test446.docx
+++ b/Test446.docx
@@ -724,8 +724,8 @@
 </file>
 
 <file path=word/webextensions/webextension1.xml><?xml version="1.0" encoding="utf-8"?>
-<we:webextension xmlns:we="http://schemas.microsoft.com/office/webextensions/webextension/2010/11" id="{058C4D48-53FF-443D-AF4D-B9D5B6A86FCB}">
-  <we:reference id="0115cf6a-3048-47ca-abd1-7248654a3b50" version="1.0.0.0" store="developer" storeType="Registry"/>
+<we:webextension xmlns:we="http://schemas.microsoft.com/office/webextensions/webextension/2010/11" id="{9A09BEEF-B5E3-4C2E-9431-8100321DC6ED}">
+  <we:reference id="0115cf6a-3048-47ca-abd1-7248654a3b50" version="1.0.0.3" store="developer" storeType="Registry"/>
   <we:alternateReferences/>
   <we:properties>
     <we:property name="Office.AutoShowTaskpaneWithDocument" value="true"/>

</xml_diff>